<commit_message>
update slides + add intro XML
</commit_message>
<xml_diff>
--- a/slides/export/01-vitual-box.docx
+++ b/slides/export/01-vitual-box.docx
@@ -271,7 +271,7 @@
         <w:rPr>
           <w:b/>
         </w:rPr>
-        <w:t xml:space="preserve">Este obra está bajo una licencia:</w:t>
+        <w:t xml:space="preserve">Copyright:</w:t>
       </w:r>
     </w:p>
     <w:p>
@@ -282,14 +282,20 @@
           <w:ilvl w:val="1"/>
         </w:numPr>
       </w:pPr>
+      <w:r>
+        <w:t xml:space="preserve">Antonio Sarasa Cabezuelo &lt;</w:t>
+      </w:r>
       <w:hyperlink r:id="rId30">
         <w:r>
           <w:rPr>
             <w:rStyle w:val="Hyperlink"/>
           </w:rPr>
-          <w:t xml:space="preserve">Creative Commons Reconocimiento-CompartirIgual 3.0</w:t>
+          <w:t xml:space="preserve">antoniosarasa@campusciff.net</w:t>
         </w:r>
       </w:hyperlink>
+      <w:r>
+        <w:t xml:space="preserve">&gt;</w:t>
+      </w:r>
     </w:p>
     <w:p>
       <w:pPr>
@@ -3657,7 +3663,7 @@
     </w:lvl>
   </w:abstractNum>
   <w:abstractNum w:abstractNumId="990">
-    <w:nsid w:val="3c5aeb49"/>
+    <w:nsid w:val="19c144de"/>
     <w:multiLevelType w:val="multilevel"/>
     <w:lvl w:ilvl="0">
       <w:numFmt w:val="bullet"/>
@@ -3738,7 +3744,7 @@
     </w:lvl>
   </w:abstractNum>
   <w:abstractNum w:abstractNumId="991">
-    <w:nsid w:val="fbd871a5"/>
+    <w:nsid w:val="cb100498"/>
     <w:multiLevelType w:val="multilevel"/>
     <w:lvl w:ilvl="0">
       <w:numFmt w:val="bullet"/>

</xml_diff>